<commit_message>
update micro results summrization
</commit_message>
<xml_diff>
--- a/data/patient_review/Group_1_1.docx
+++ b/data/patient_review/Group_1_1.docx
@@ -409,48 +409,306 @@
             <w:tcW w:type="dxa" w:w="4320"/>
           </w:tcPr>
           <w:p>
-            <w:pPr>
-              <w:jc w:val="left"/>
-            </w:pPr>
+            <w:r/>
+          </w:p>
+          <w:p>
             <w:r>
               <w:rPr>
                 <w:rFonts w:ascii="Times New Roman" w:hAnsi="Times New Roman"/>
-                <w:b w:val="0"/>
+                <w:color w:val="0000FF"/>
                 <w:sz w:val="20"/>
               </w:rPr>
-              <w:t>07/08 – MRS – Negative</w:t>
-              <w:br/>
-              <w:t>11/08 – Shigella PCR – Negative</w:t>
-              <w:br/>
-              <w:t>11/08 – E.coli O157 &amp; Verotoxin PCR – Negative</w:t>
-              <w:br/>
-              <w:t>11/08 – Salmonella PCR – Negative</w:t>
-              <w:br/>
-              <w:t>11/08 – Campylobacter PCR – Negative</w:t>
-              <w:br/>
-              <w:t>15/08 – UC – NSU016</w:t>
-              <w:br/>
-              <w:t>15/08 – RPCR – Negative</w:t>
-              <w:br/>
-              <w:t>15/08 – BLC – NG5</w:t>
-              <w:br/>
-              <w:t>15/08 – BLC – NG5</w:t>
-              <w:br/>
-              <w:t>15/08 – COMMENT – GUC</w:t>
-              <w:br/>
-              <w:t>15/08 – BLC – NG5</w:t>
-              <w:br/>
-              <w:t>16/08 – Salmonella PCR – Negative</w:t>
-              <w:br/>
-              <w:t>16/08 – Campylobacter PCR – Negative</w:t>
-              <w:br/>
-              <w:t>16/08 – E.coli O157 &amp; Verotoxin PCR – Negative</w:t>
-              <w:br/>
-              <w:t>16/08 – Shigella PCR – Negative</w:t>
-              <w:br/>
-              <w:t>18/08 – BLC – NG5</w:t>
-              <w:br/>
-              <w:t>18/08 – BLC – NG5</w:t>
+              <w:t>18/08 – BLC – PERIPHERAL–LEFT NO GROWTH AFTER 5 DAYS</w:t>
+            </w:r>
+          </w:p>
+          <w:p>
+            <w:r>
+              <w:rPr>
+                <w:rFonts w:ascii="Times New Roman" w:hAnsi="Times New Roman"/>
+                <w:color w:val="0000FF"/>
+                <w:sz w:val="20"/>
+              </w:rPr>
+              <w:t>18/08 – BLC – RED PORT NO GROWTH AFTER 5 DAYS</w:t>
+            </w:r>
+          </w:p>
+          <w:p>
+            <w:r>
+              <w:rPr>
+                <w:rFonts w:ascii="Times New Roman" w:hAnsi="Times New Roman"/>
+                <w:color w:val="0000FF"/>
+                <w:sz w:val="20"/>
+              </w:rPr>
+              <w:t>16/08 – CRYPTO GIARDIA DIRECT ANTIGEN – **Negative**</w:t>
+            </w:r>
+          </w:p>
+          <w:p>
+            <w:r>
+              <w:rPr>
+                <w:rFonts w:ascii="Times New Roman" w:hAnsi="Times New Roman"/>
+                <w:color w:val="0000FF"/>
+                <w:sz w:val="20"/>
+              </w:rPr>
+              <w:t xml:space="preserve">  Summary: Giardia and Cryptosporidium not detected.</w:t>
+            </w:r>
+          </w:p>
+          <w:p>
+            <w:r>
+              <w:rPr>
+                <w:rFonts w:ascii="Times New Roman" w:hAnsi="Times New Roman"/>
+                <w:color w:val="0000FF"/>
+                <w:sz w:val="20"/>
+              </w:rPr>
+              <w:t>16/08 – Salmonella PCR – **Negative**</w:t>
+            </w:r>
+          </w:p>
+          <w:p>
+            <w:r>
+              <w:rPr>
+                <w:rFonts w:ascii="Times New Roman" w:hAnsi="Times New Roman"/>
+                <w:color w:val="0000FF"/>
+                <w:sz w:val="20"/>
+              </w:rPr>
+              <w:t xml:space="preserve">  Summary: Salmonella not detected by PCR.</w:t>
+            </w:r>
+          </w:p>
+          <w:p>
+            <w:r>
+              <w:rPr>
+                <w:rFonts w:ascii="Times New Roman" w:hAnsi="Times New Roman"/>
+                <w:color w:val="0000FF"/>
+                <w:sz w:val="20"/>
+              </w:rPr>
+              <w:t>16/08 – Campylobacter PCR – **Negative**</w:t>
+            </w:r>
+          </w:p>
+          <w:p>
+            <w:r>
+              <w:rPr>
+                <w:rFonts w:ascii="Times New Roman" w:hAnsi="Times New Roman"/>
+                <w:color w:val="0000FF"/>
+                <w:sz w:val="20"/>
+              </w:rPr>
+              <w:t xml:space="preserve">  Summary: Campylobacter not detected.</w:t>
+            </w:r>
+          </w:p>
+          <w:p>
+            <w:r>
+              <w:rPr>
+                <w:rFonts w:ascii="Times New Roman" w:hAnsi="Times New Roman"/>
+                <w:color w:val="0000FF"/>
+                <w:sz w:val="20"/>
+              </w:rPr>
+              <w:t>16/08 – E.coli O157 &amp; Verotoxin PCR – **Negative**</w:t>
+            </w:r>
+          </w:p>
+          <w:p>
+            <w:r>
+              <w:rPr>
+                <w:rFonts w:ascii="Times New Roman" w:hAnsi="Times New Roman"/>
+                <w:color w:val="0000FF"/>
+                <w:sz w:val="20"/>
+              </w:rPr>
+              <w:t xml:space="preserve">  Summary: E.coli O157/VTEC not detected.</w:t>
+            </w:r>
+          </w:p>
+          <w:p>
+            <w:r>
+              <w:rPr>
+                <w:rFonts w:ascii="Times New Roman" w:hAnsi="Times New Roman"/>
+                <w:color w:val="0000FF"/>
+                <w:sz w:val="20"/>
+              </w:rPr>
+              <w:t>16/08 – C difficile(GDH) – Negative</w:t>
+            </w:r>
+          </w:p>
+          <w:p>
+            <w:r>
+              <w:rPr>
+                <w:rFonts w:ascii="Times New Roman" w:hAnsi="Times New Roman"/>
+                <w:color w:val="0000FF"/>
+                <w:sz w:val="20"/>
+              </w:rPr>
+              <w:t>16/08 – Shigella PCR – **Negative**</w:t>
+            </w:r>
+          </w:p>
+          <w:p>
+            <w:r>
+              <w:rPr>
+                <w:rFonts w:ascii="Times New Roman" w:hAnsi="Times New Roman"/>
+                <w:color w:val="0000FF"/>
+                <w:sz w:val="20"/>
+              </w:rPr>
+              <w:t xml:space="preserve">  Summary: Shigella species not detected.</w:t>
+            </w:r>
+          </w:p>
+          <w:p>
+            <w:r>
+              <w:rPr>
+                <w:rFonts w:ascii="Times New Roman" w:hAnsi="Times New Roman"/>
+                <w:color w:val="0000FF"/>
+                <w:sz w:val="20"/>
+              </w:rPr>
+              <w:t>15/08 – BLC – WHITE PORT NO GROWTH AFTER 5 DAYS</w:t>
+            </w:r>
+          </w:p>
+          <w:p>
+            <w:r>
+              <w:rPr>
+                <w:rFonts w:ascii="Times New Roman" w:hAnsi="Times New Roman"/>
+                <w:color w:val="0000FF"/>
+                <w:sz w:val="20"/>
+              </w:rPr>
+              <w:t>15/08 – BLC – PERIPHERAL–LEFT NO GROWTH AFTER 5 DAYS</w:t>
+            </w:r>
+          </w:p>
+          <w:p>
+            <w:r>
+              <w:rPr>
+                <w:rFonts w:ascii="Times New Roman" w:hAnsi="Times New Roman"/>
+                <w:color w:val="0000FF"/>
+                <w:sz w:val="20"/>
+              </w:rPr>
+              <w:t>15/08 – BLC – RED PORT NO GROWTH AFTER 5 DAYS</w:t>
+            </w:r>
+          </w:p>
+          <w:p>
+            <w:r>
+              <w:rPr>
+                <w:rFonts w:ascii="Times New Roman" w:hAnsi="Times New Roman"/>
+                <w:color w:val="0000FF"/>
+                <w:sz w:val="20"/>
+              </w:rPr>
+              <w:t>15/08 – UC – MID STREAM URINE (MSU) NO SIGNIFICANT GROWTH</w:t>
+            </w:r>
+          </w:p>
+          <w:p>
+            <w:r>
+              <w:rPr>
+                <w:rFonts w:ascii="Times New Roman" w:hAnsi="Times New Roman"/>
+                <w:color w:val="0000FF"/>
+                <w:sz w:val="20"/>
+              </w:rPr>
+              <w:t>15/08 – UC – **No clear Result**</w:t>
+            </w:r>
+          </w:p>
+          <w:p>
+            <w:r>
+              <w:rPr>
+                <w:rFonts w:ascii="Times New Roman" w:hAnsi="Times New Roman"/>
+                <w:color w:val="0000FF"/>
+                <w:sz w:val="20"/>
+              </w:rPr>
+              <w:t xml:space="preserve">  Summary: Antibiotic usage advice, no microbiological findings.</w:t>
+            </w:r>
+          </w:p>
+          <w:p>
+            <w:r>
+              <w:rPr>
+                <w:rFonts w:ascii="Times New Roman" w:hAnsi="Times New Roman"/>
+                <w:color w:val="0000FF"/>
+                <w:sz w:val="20"/>
+              </w:rPr>
+              <w:t>15/08 – RESPIRATORY PCR – **Negative**</w:t>
+            </w:r>
+          </w:p>
+          <w:p>
+            <w:r>
+              <w:rPr>
+                <w:rFonts w:ascii="Times New Roman" w:hAnsi="Times New Roman"/>
+                <w:color w:val="0000FF"/>
+                <w:sz w:val="20"/>
+              </w:rPr>
+              <w:t xml:space="preserve">  Summary: No microorganisms detected by BIOFIRE PCR.</w:t>
+            </w:r>
+          </w:p>
+          <w:p>
+            <w:r>
+              <w:rPr>
+                <w:rFonts w:ascii="Times New Roman" w:hAnsi="Times New Roman"/>
+                <w:color w:val="0000FF"/>
+                <w:sz w:val="20"/>
+              </w:rPr>
+              <w:t>--------Previous result (1 year)--------</w:t>
+            </w:r>
+          </w:p>
+          <w:p>
+            <w:r>
+              <w:rPr>
+                <w:rFonts w:ascii="Times New Roman" w:hAnsi="Times New Roman"/>
+                <w:color w:val="0000FF"/>
+                <w:sz w:val="20"/>
+              </w:rPr>
+              <w:t>24/07 – EBV VCA IgG – Positive</w:t>
+            </w:r>
+          </w:p>
+          <w:p>
+            <w:r>
+              <w:rPr>
+                <w:rFonts w:ascii="Times New Roman" w:hAnsi="Times New Roman"/>
+                <w:color w:val="0000FF"/>
+                <w:sz w:val="20"/>
+              </w:rPr>
+              <w:t xml:space="preserve">19/06 – RESPIRATORY PCR – **Positive**  </w:t>
+            </w:r>
+          </w:p>
+          <w:p>
+            <w:r>
+              <w:rPr>
+                <w:rFonts w:ascii="Times New Roman" w:hAnsi="Times New Roman"/>
+                <w:color w:val="0000FF"/>
+                <w:sz w:val="20"/>
+              </w:rPr>
+              <w:t>**Summary:** Human Rhinovirus/Enterovirus detected.</w:t>
+            </w:r>
+          </w:p>
+          <w:p>
+            <w:r>
+              <w:rPr>
+                <w:rFonts w:ascii="Times New Roman" w:hAnsi="Times New Roman"/>
+                <w:color w:val="0000FF"/>
+                <w:sz w:val="20"/>
+              </w:rPr>
+              <w:t>12/06 – EBV VCA IgG – Positive</w:t>
+            </w:r>
+          </w:p>
+          <w:p>
+            <w:r>
+              <w:rPr>
+                <w:rFonts w:ascii="Times New Roman" w:hAnsi="Times New Roman"/>
+                <w:color w:val="0000FF"/>
+                <w:sz w:val="20"/>
+              </w:rPr>
+              <w:t xml:space="preserve">20/02 – RESPIRATORY PCR – **Positive**  </w:t>
+            </w:r>
+          </w:p>
+          <w:p>
+            <w:r>
+              <w:rPr>
+                <w:rFonts w:ascii="Times New Roman" w:hAnsi="Times New Roman"/>
+                <w:color w:val="0000FF"/>
+                <w:sz w:val="20"/>
+              </w:rPr>
+              <w:t>**Summary:** Respiratory Syncytial Virus detected.</w:t>
+            </w:r>
+          </w:p>
+          <w:p>
+            <w:r>
+              <w:rPr>
+                <w:rFonts w:ascii="Times New Roman" w:hAnsi="Times New Roman"/>
+                <w:color w:val="0000FF"/>
+                <w:sz w:val="20"/>
+              </w:rPr>
+              <w:t xml:space="preserve">04/02 – RESPIRATORY PCR – **Positive**  </w:t>
+            </w:r>
+          </w:p>
+          <w:p>
+            <w:r>
+              <w:rPr>
+                <w:rFonts w:ascii="Times New Roman" w:hAnsi="Times New Roman"/>
+                <w:color w:val="0000FF"/>
+                <w:sz w:val="20"/>
+              </w:rPr>
+              <w:t>**Summary:** Respiratory Syncytial Virus detected.</w:t>
             </w:r>
           </w:p>
         </w:tc>

</xml_diff>